<commit_message>
Updated TCF requiremment 0280
</commit_message>
<xml_diff>
--- a/documentation/STCS - Software Requirements Specification.docx
+++ b/documentation/STCS - Software Requirements Specification.docx
@@ -797,21 +797,11 @@
             <w:pPr>
               <w:pStyle w:val="TableText"/>
             </w:pPr>
-            <w:r>
-              <w:fldChar w:fldCharType="begin"/>
-            </w:r>
-            <w:r>
-              <w:instrText>DOCPROPERTY "Author" \* MERGEFORMAT</w:instrText>
-            </w:r>
-            <w:r>
-              <w:fldChar w:fldCharType="separate"/>
-            </w:r>
-            <w:r>
-              <w:t>Tomás Silva</w:t>
-            </w:r>
-            <w:r>
-              <w:fldChar w:fldCharType="end"/>
-            </w:r>
+            <w:fldSimple w:instr="DOCPROPERTY &quot;Author&quot; \* MERGEFORMAT">
+              <w:r>
+                <w:t>Tomás Silva</w:t>
+              </w:r>
+            </w:fldSimple>
           </w:p>
         </w:tc>
         <w:tc>
@@ -6728,7 +6718,15 @@
               <w:spacing w:before="120"/>
             </w:pPr>
             <w:r>
-              <w:t>Proportional gain (Kp)</w:t>
+              <w:t>Proportional gain (</w:t>
+            </w:r>
+            <w:proofErr w:type="spellStart"/>
+            <w:r>
+              <w:t>Kp</w:t>
+            </w:r>
+            <w:proofErr w:type="spellEnd"/>
+            <w:r>
+              <w:t>)</w:t>
             </w:r>
           </w:p>
           <w:p>
@@ -6754,7 +6752,15 @@
               <w:spacing w:before="120"/>
             </w:pPr>
             <w:r>
-              <w:t>Derivative gain (Kd)</w:t>
+              <w:t>Derivative gain (</w:t>
+            </w:r>
+            <w:proofErr w:type="spellStart"/>
+            <w:r>
+              <w:t>Kd</w:t>
+            </w:r>
+            <w:proofErr w:type="spellEnd"/>
+            <w:r>
+              <w:t>)</w:t>
             </w:r>
           </w:p>
         </w:tc>
@@ -8282,7 +8288,55 @@
               <w:t xml:space="preserve">power </w:t>
             </w:r>
             <w:r>
-              <w:t>status to maintain the temperature of each thermistor at the nominal value of 0 degrees Celsius.</w:t>
+              <w:t xml:space="preserve">status to maintain the temperature of each thermistor at the </w:t>
+            </w:r>
+            <w:r>
+              <w:t>defined setpoint</w:t>
+            </w:r>
+            <w:r>
+              <w:t xml:space="preserve"> value </w:t>
+            </w:r>
+            <w:r>
+              <w:t xml:space="preserve">as specified in </w:t>
+            </w:r>
+            <w:r>
+              <w:rPr>
+                <w:b/>
+                <w:bCs/>
+                <w:i/>
+                <w:iCs/>
+              </w:rPr>
+              <w:t>STCS-SRS-T</w:t>
+            </w:r>
+            <w:r>
+              <w:rPr>
+                <w:b/>
+                <w:bCs/>
+                <w:i/>
+                <w:iCs/>
+              </w:rPr>
+              <w:t>CF</w:t>
+            </w:r>
+            <w:r>
+              <w:rPr>
+                <w:b/>
+                <w:bCs/>
+                <w:i/>
+                <w:iCs/>
+              </w:rPr>
+              <w:t>-FUNC-</w:t>
+            </w:r>
+            <w:r>
+              <w:rPr>
+                <w:b/>
+                <w:bCs/>
+                <w:i/>
+                <w:iCs/>
+              </w:rPr>
+              <w:t>0210</w:t>
+            </w:r>
+            <w:r>
+              <w:t>.</w:t>
             </w:r>
           </w:p>
         </w:tc>
@@ -10589,62 +10643,32 @@
     <w:pPr>
       <w:pStyle w:val="HeaderProjectName"/>
     </w:pPr>
-    <w:r>
-      <w:fldChar w:fldCharType="begin"/>
-    </w:r>
-    <w:r>
-      <w:instrText>DOCPROPERTY  "Document title"  \* MERGEFORMAT</w:instrText>
-    </w:r>
-    <w:r>
-      <w:fldChar w:fldCharType="separate"/>
-    </w:r>
-    <w:r>
-      <w:t>SOFTWARE</w:t>
-    </w:r>
-    <w:r>
-      <w:t xml:space="preserve"> Requirements Specification</w:t>
-    </w:r>
-    <w:r>
-      <w:fldChar w:fldCharType="end"/>
-    </w:r>
+    <w:fldSimple w:instr="DOCPROPERTY  &quot;Document title&quot;  \* MERGEFORMAT">
+      <w:r>
+        <w:t>SOFTWARE</w:t>
+      </w:r>
+      <w:r>
+        <w:t xml:space="preserve"> Requirements Specification</w:t>
+      </w:r>
+    </w:fldSimple>
   </w:p>
   <w:p>
     <w:pPr>
       <w:pStyle w:val="HeaderProjectName"/>
     </w:pPr>
-    <w:r>
-      <w:fldChar w:fldCharType="begin"/>
-    </w:r>
-    <w:r>
-      <w:instrText>DOCPROPERTY  (LABEL)Access  \* MERGEFORMAT</w:instrText>
-    </w:r>
-    <w:r>
-      <w:fldChar w:fldCharType="separate"/>
-    </w:r>
-    <w:r>
-      <w:t>Information Classification:</w:t>
-    </w:r>
-    <w:r>
-      <w:fldChar w:fldCharType="end"/>
-    </w:r>
+    <w:fldSimple w:instr="DOCPROPERTY  (LABEL)Access  \* MERGEFORMAT">
+      <w:r>
+        <w:t>Information Classification:</w:t>
+      </w:r>
+    </w:fldSimple>
     <w:r>
       <w:t xml:space="preserve"> </w:t>
     </w:r>
-    <w:r>
-      <w:fldChar w:fldCharType="begin"/>
-    </w:r>
-    <w:r>
-      <w:instrText>DOCPROPERTY  "Information Classification"  \* MERGEFORMAT</w:instrText>
-    </w:r>
-    <w:r>
-      <w:fldChar w:fldCharType="separate"/>
-    </w:r>
-    <w:r>
-      <w:t>Confidential</w:t>
-    </w:r>
-    <w:r>
-      <w:fldChar w:fldCharType="end"/>
-    </w:r>
+    <w:fldSimple w:instr="DOCPROPERTY  &quot;Information Classification&quot;  \* MERGEFORMAT">
+      <w:r>
+        <w:t>Confidential</w:t>
+      </w:r>
+    </w:fldSimple>
   </w:p>
 </w:hdr>
 </file>
@@ -23919,6 +23943,18 @@
 </file>
 
 <file path=customXml/item10.xml><?xml version="1.0" encoding="utf-8"?>
+<XMLData TextToDisplay="%HOSTNAME%">NB-PK06CKV.critical.pt</XMLData>
+</file>
+
+<file path=customXml/item2.xml><?xml version="1.0" encoding="utf-8"?>
+<b:Sources xmlns:b="http://schemas.openxmlformats.org/officeDocument/2006/bibliography" xmlns="http://schemas.openxmlformats.org/officeDocument/2006/bibliography" SelectedStyle="\APA.XSL" StyleName="APA"/>
+</file>
+
+<file path=customXml/item3.xml><?xml version="1.0" encoding="utf-8"?>
+<XMLData TextToDisplay="RightsWATCHMark">67|CSW-CSW-PUBLIC|{00000000-0000-0000-0000-000000000000}</XMLData>
+</file>
+
+<file path=customXml/item4.xml><?xml version="1.0" encoding="utf-8"?>
 <p:properties xmlns:p="http://schemas.microsoft.com/office/2006/metadata/properties" xmlns:xsi="http://www.w3.org/2001/XMLSchema-instance" xmlns:pc="http://schemas.microsoft.com/office/infopath/2007/PartnerControls">
   <documentManagement>
     <LikesCount xmlns="http://schemas.microsoft.com/sharepoint/v3" xsi:nil="true"/>
@@ -23956,11 +23992,24 @@
 </p:properties>
 </file>
 
-<file path=customXml/item2.xml><?xml version="1.0" encoding="utf-8"?>
-<XMLData TextToDisplay="%HOSTNAME%">NB-PK06CKV.critical.pt</XMLData>
+<file path=customXml/item5.xml><?xml version="1.0" encoding="utf-8"?>
+<XMLData TextToDisplay="%CLASSIFICATIONDATETIME%">17:12 14/10/2015</XMLData>
 </file>
 
-<file path=customXml/item3.xml><?xml version="1.0" encoding="utf-8"?>
+<file path=customXml/item6.xml><?xml version="1.0" encoding="utf-8"?>
+<XMLData TextToDisplay="%EMAILADDRESS%">gfsilva@criticalsoftware.com</XMLData>
+</file>
+
+<file path=customXml/item7.xml><?xml version="1.0" encoding="utf-8"?>
+<?mso-contentType ?>
+<FormTemplates xmlns="http://schemas.microsoft.com/sharepoint/v3/contenttype/forms">
+  <Display>DocumentLibraryForm</Display>
+  <Edit>DocumentLibraryForm</Edit>
+  <New>DocumentLibraryForm</New>
+</FormTemplates>
+</file>
+
+<file path=customXml/item8.xml><?xml version="1.0" encoding="utf-8"?>
 <ct:contentTypeSchema xmlns:ct="http://schemas.microsoft.com/office/2006/metadata/contentType" xmlns:ma="http://schemas.microsoft.com/office/2006/metadata/properties/metaAttributes" ct:_="" ma:_="" ma:contentTypeName="Document" ma:contentTypeID="0x010100AFD6BC5451EAEB4C83BC0B3760F45904" ma:contentTypeVersion="19" ma:contentTypeDescription="Create a new document." ma:contentTypeScope="" ma:versionID="9624319ffa74d78b7d92eeec8eabae65">
   <xsd:schema xmlns:xsd="http://www.w3.org/2001/XMLSchema" xmlns:xs="http://www.w3.org/2001/XMLSchema" xmlns:p="http://schemas.microsoft.com/office/2006/metadata/properties" xmlns:ns1="http://schemas.microsoft.com/sharepoint/v3" xmlns:ns2="a3a0b2d9-31e5-4390-bb99-07a930c8e002" xmlns:ns3="2a656e9c-5a55-463f-b687-b913eaa51641" xmlns:ns5="http://schemas.microsoft.com/sharepoint/v4" targetNamespace="http://schemas.microsoft.com/office/2006/metadata/properties" ma:root="true" ma:fieldsID="4d707ff942016b8a08521660f858a39f" ns1:_="" ns2:_="" ns3:_="" ns5:_="">
     <xsd:import namespace="http://schemas.microsoft.com/sharepoint/v3"/>
@@ -24191,33 +24240,8 @@
 </ct:contentTypeSchema>
 </file>
 
-<file path=customXml/item4.xml><?xml version="1.0" encoding="utf-8"?>
-<XMLData TextToDisplay="%CLASSIFICATIONDATETIME%">17:12 14/10/2015</XMLData>
-</file>
-
-<file path=customXml/item5.xml><?xml version="1.0" encoding="utf-8"?>
-<XMLData TextToDisplay="RightsWATCHMark">67|CSW-CSW-PUBLIC|{00000000-0000-0000-0000-000000000000}</XMLData>
-</file>
-
-<file path=customXml/item6.xml><?xml version="1.0" encoding="utf-8"?>
-<b:Sources xmlns:b="http://schemas.openxmlformats.org/officeDocument/2006/bibliography" xmlns="http://schemas.openxmlformats.org/officeDocument/2006/bibliography" SelectedStyle="\APA.XSL" StyleName="APA"/>
-</file>
-
-<file path=customXml/item7.xml><?xml version="1.0" encoding="utf-8"?>
+<file path=customXml/item9.xml><?xml version="1.0" encoding="utf-8"?>
 <XMLData TextToDisplay="%USERNAME%">gfsilva</XMLData>
-</file>
-
-<file path=customXml/item8.xml><?xml version="1.0" encoding="utf-8"?>
-<?mso-contentType ?>
-<FormTemplates xmlns="http://schemas.microsoft.com/sharepoint/v3/contenttype/forms">
-  <Display>DocumentLibraryForm</Display>
-  <Edit>DocumentLibraryForm</Edit>
-  <New>DocumentLibraryForm</New>
-</FormTemplates>
-</file>
-
-<file path=customXml/item9.xml><?xml version="1.0" encoding="utf-8"?>
-<XMLData TextToDisplay="%EMAILADDRESS%">gfsilva@criticalsoftware.com</XMLData>
 </file>
 
 <file path=customXml/itemProps1.xml><?xml version="1.0" encoding="utf-8"?>
@@ -24227,31 +24251,59 @@
 </file>
 
 <file path=customXml/itemProps10.xml><?xml version="1.0" encoding="utf-8"?>
-<ds:datastoreItem xmlns:ds="http://schemas.openxmlformats.org/officeDocument/2006/customXml" ds:itemID="{CB027B51-4F3E-45CE-A646-64FE5B1B2EE8}">
-  <ds:schemaRefs>
-    <ds:schemaRef ds:uri="2a656e9c-5a55-463f-b687-b913eaa51641"/>
-    <ds:schemaRef ds:uri="http://www.w3.org/XML/1998/namespace"/>
-    <ds:schemaRef ds:uri="http://schemas.microsoft.com/office/2006/documentManagement/types"/>
-    <ds:schemaRef ds:uri="http://schemas.microsoft.com/office/infopath/2007/PartnerControls"/>
-    <ds:schemaRef ds:uri="http://purl.org/dc/terms/"/>
-    <ds:schemaRef ds:uri="a3a0b2d9-31e5-4390-bb99-07a930c8e002"/>
-    <ds:schemaRef ds:uri="http://schemas.microsoft.com/sharepoint/v4"/>
-    <ds:schemaRef ds:uri="http://schemas.openxmlformats.org/package/2006/metadata/core-properties"/>
-    <ds:schemaRef ds:uri="http://schemas.microsoft.com/office/2006/metadata/properties"/>
-    <ds:schemaRef ds:uri="http://schemas.microsoft.com/sharepoint/v3"/>
-    <ds:schemaRef ds:uri="http://purl.org/dc/dcmitype/"/>
-    <ds:schemaRef ds:uri="http://purl.org/dc/elements/1.1/"/>
-  </ds:schemaRefs>
-</ds:datastoreItem>
-</file>
-
-<file path=customXml/itemProps2.xml><?xml version="1.0" encoding="utf-8"?>
 <ds:datastoreItem xmlns:ds="http://schemas.openxmlformats.org/officeDocument/2006/customXml" ds:itemID="{060092BF-A2EC-4A3C-9348-90F43A66C526}">
   <ds:schemaRefs/>
 </ds:datastoreItem>
 </file>
 
+<file path=customXml/itemProps2.xml><?xml version="1.0" encoding="utf-8"?>
+<ds:datastoreItem xmlns:ds="http://schemas.openxmlformats.org/officeDocument/2006/customXml" ds:itemID="{77126C55-2260-4067-8C6E-EC1374256BE7}">
+  <ds:schemaRefs>
+    <ds:schemaRef ds:uri="http://schemas.openxmlformats.org/officeDocument/2006/bibliography"/>
+  </ds:schemaRefs>
+</ds:datastoreItem>
+</file>
+
 <file path=customXml/itemProps3.xml><?xml version="1.0" encoding="utf-8"?>
+<ds:datastoreItem xmlns:ds="http://schemas.openxmlformats.org/officeDocument/2006/customXml" ds:itemID="{17812AFD-E4C7-4E54-BE3B-DC3D28455CCF}">
+  <ds:schemaRefs/>
+</ds:datastoreItem>
+</file>
+
+<file path=customXml/itemProps4.xml><?xml version="1.0" encoding="utf-8"?>
+<ds:datastoreItem xmlns:ds="http://schemas.openxmlformats.org/officeDocument/2006/customXml" ds:itemID="{CB027B51-4F3E-45CE-A646-64FE5B1B2EE8}">
+  <ds:schemaRefs>
+    <ds:schemaRef ds:uri="http://schemas.microsoft.com/office/2006/metadata/properties"/>
+    <ds:schemaRef ds:uri="http://schemas.microsoft.com/office/infopath/2007/PartnerControls"/>
+    <ds:schemaRef ds:uri="http://schemas.microsoft.com/sharepoint/v3"/>
+    <ds:schemaRef ds:uri="a3a0b2d9-31e5-4390-bb99-07a930c8e002"/>
+    <ds:schemaRef ds:uri="2a656e9c-5a55-463f-b687-b913eaa51641"/>
+    <ds:schemaRef ds:uri="http://schemas.microsoft.com/sharepoint/v4"/>
+  </ds:schemaRefs>
+</ds:datastoreItem>
+</file>
+
+<file path=customXml/itemProps5.xml><?xml version="1.0" encoding="utf-8"?>
+<ds:datastoreItem xmlns:ds="http://schemas.openxmlformats.org/officeDocument/2006/customXml" ds:itemID="{C6A6D510-CB51-484F-BEC6-CF7132AA8C9A}">
+  <ds:schemaRefs/>
+</ds:datastoreItem>
+</file>
+
+<file path=customXml/itemProps6.xml><?xml version="1.0" encoding="utf-8"?>
+<ds:datastoreItem xmlns:ds="http://schemas.openxmlformats.org/officeDocument/2006/customXml" ds:itemID="{417B0EA0-A233-4835-97E9-6E721073AC53}">
+  <ds:schemaRefs/>
+</ds:datastoreItem>
+</file>
+
+<file path=customXml/itemProps7.xml><?xml version="1.0" encoding="utf-8"?>
+<ds:datastoreItem xmlns:ds="http://schemas.openxmlformats.org/officeDocument/2006/customXml" ds:itemID="{2667C443-A25E-4052-93EB-404D1492B43A}">
+  <ds:schemaRefs>
+    <ds:schemaRef ds:uri="http://schemas.microsoft.com/sharepoint/v3/contenttype/forms"/>
+  </ds:schemaRefs>
+</ds:datastoreItem>
+</file>
+
+<file path=customXml/itemProps8.xml><?xml version="1.0" encoding="utf-8"?>
 <ds:datastoreItem xmlns:ds="http://schemas.openxmlformats.org/officeDocument/2006/customXml" ds:itemID="{78BAF93A-6FE9-441C-8565-EAC992BCECF8}">
   <ds:schemaRefs>
     <ds:schemaRef ds:uri="http://schemas.microsoft.com/office/2006/metadata/contentType"/>
@@ -24272,42 +24324,8 @@
 </ds:datastoreItem>
 </file>
 
-<file path=customXml/itemProps4.xml><?xml version="1.0" encoding="utf-8"?>
-<ds:datastoreItem xmlns:ds="http://schemas.openxmlformats.org/officeDocument/2006/customXml" ds:itemID="{C6A6D510-CB51-484F-BEC6-CF7132AA8C9A}">
-  <ds:schemaRefs/>
-</ds:datastoreItem>
-</file>
-
-<file path=customXml/itemProps5.xml><?xml version="1.0" encoding="utf-8"?>
-<ds:datastoreItem xmlns:ds="http://schemas.openxmlformats.org/officeDocument/2006/customXml" ds:itemID="{17812AFD-E4C7-4E54-BE3B-DC3D28455CCF}">
-  <ds:schemaRefs/>
-</ds:datastoreItem>
-</file>
-
-<file path=customXml/itemProps6.xml><?xml version="1.0" encoding="utf-8"?>
-<ds:datastoreItem xmlns:ds="http://schemas.openxmlformats.org/officeDocument/2006/customXml" ds:itemID="{77126C55-2260-4067-8C6E-EC1374256BE7}">
-  <ds:schemaRefs>
-    <ds:schemaRef ds:uri="http://schemas.openxmlformats.org/officeDocument/2006/bibliography"/>
-  </ds:schemaRefs>
-</ds:datastoreItem>
-</file>
-
-<file path=customXml/itemProps7.xml><?xml version="1.0" encoding="utf-8"?>
+<file path=customXml/itemProps9.xml><?xml version="1.0" encoding="utf-8"?>
 <ds:datastoreItem xmlns:ds="http://schemas.openxmlformats.org/officeDocument/2006/customXml" ds:itemID="{393BC51A-4522-4EA0-97C2-1A0E13489249}">
-  <ds:schemaRefs/>
-</ds:datastoreItem>
-</file>
-
-<file path=customXml/itemProps8.xml><?xml version="1.0" encoding="utf-8"?>
-<ds:datastoreItem xmlns:ds="http://schemas.openxmlformats.org/officeDocument/2006/customXml" ds:itemID="{2667C443-A25E-4052-93EB-404D1492B43A}">
-  <ds:schemaRefs>
-    <ds:schemaRef ds:uri="http://schemas.microsoft.com/sharepoint/v3/contenttype/forms"/>
-  </ds:schemaRefs>
-</ds:datastoreItem>
-</file>
-
-<file path=customXml/itemProps9.xml><?xml version="1.0" encoding="utf-8"?>
-<ds:datastoreItem xmlns:ds="http://schemas.openxmlformats.org/officeDocument/2006/customXml" ds:itemID="{417B0EA0-A233-4835-97E9-6E721073AC53}">
   <ds:schemaRefs/>
 </ds:datastoreItem>
 </file>

</xml_diff>